<commit_message>
Updated the documentation for creating hybrid mobile  Android app
</commit_message>
<xml_diff>
--- a/Documentation VueCordovaLeaflet.docx
+++ b/Documentation VueCordovaLeaflet.docx
@@ -3,8 +3,1666 @@
 <w:document xmlns:wpc="http://schemas.microsoft.com/office/word/2010/wordprocessingCanvas" xmlns:cx="http://schemas.microsoft.com/office/drawing/2014/chartex" xmlns:cx1="http://schemas.microsoft.com/office/drawing/2015/9/8/chartex" xmlns:cx2="http://schemas.microsoft.com/office/drawing/2015/10/21/chartex" xmlns:cx3="http://schemas.microsoft.com/office/drawing/2016/5/9/chartex" xmlns:cx4="http://schemas.microsoft.com/office/drawing/2016/5/10/chartex" xmlns:cx5="http://schemas.microsoft.com/office/drawing/2016/5/11/chartex" xmlns:cx6="http://schemas.microsoft.com/office/drawing/2016/5/12/chartex" xmlns:cx7="http://schemas.microsoft.com/office/drawing/2016/5/13/chartex" xmlns:cx8="http://schemas.microsoft.com/office/drawing/2016/5/14/chartex" xmlns:mc="http://schemas.openxmlformats.org/markup-compatibility/2006" xmlns:aink="http://schemas.microsoft.com/office/drawing/2016/ink" xmlns:am3d="http://schemas.microsoft.com/office/drawing/2017/model3d" xmlns:o="urn:schemas-microsoft-com:office:office" xmlns:r="http://schemas.openxmlformats.org/officeDocument/2006/relationships" xmlns:m="http://schemas.openxmlformats.org/officeDocument/2006/math" xmlns:v="urn:schemas-microsoft-com:vml" xmlns:wp14="http://schemas.microsoft.com/office/word/2010/wordprocessingDrawing" xmlns:wp="http://schemas.openxmlformats.org/drawingml/2006/wordprocessingDrawing" xmlns:w10="urn:schemas-microsoft-com:office:word" xmlns:w="http://schemas.openxmlformats.org/wordprocessingml/2006/main" xmlns:w14="http://schemas.microsoft.com/office/word/2010/wordml" xmlns:w15="http://schemas.microsoft.com/office/word/2012/wordml" xmlns:w16cid="http://schemas.microsoft.com/office/word/2016/wordml/cid" xmlns:w16se="http://schemas.microsoft.com/office/word/2015/wordml/symex" xmlns:wpg="http://schemas.microsoft.com/office/word/2010/wordprocessingGroup" xmlns:wpi="http://schemas.microsoft.com/office/word/2010/wordprocessingInk" xmlns:wne="http://schemas.microsoft.com/office/word/2006/wordml" xmlns:wps="http://schemas.microsoft.com/office/word/2010/wordprocessingShape" mc:Ignorable="w14 w15 w16se w16cid wp14">
   <w:body>
     <w:p>
+      <w:pPr>
+        <w:rPr>
+          <w:lang w:val="en-US"/>
+        </w:rPr>
+      </w:pPr>
+      <w:r>
+        <w:rPr>
+          <w:lang w:val="en-US"/>
+        </w:rPr>
+        <w:t>Document for Vue Js Cordova Leaflet Project:</w:t>
+      </w:r>
+    </w:p>
+    <w:p>
+      <w:pPr>
+        <w:rPr>
+          <w:lang w:val="en-US"/>
+        </w:rPr>
+      </w:pPr>
+    </w:p>
+    <w:p>
+      <w:pPr>
+        <w:rPr>
+          <w:lang w:val="en-US"/>
+        </w:rPr>
+      </w:pPr>
+      <w:r>
+        <w:rPr>
+          <w:lang w:val="en-US"/>
+        </w:rPr>
+        <w:t>Reference:</w:t>
+      </w:r>
+    </w:p>
+    <w:p>
+      <w:pPr>
+        <w:rPr>
+          <w:lang w:val="en-US"/>
+        </w:rPr>
+      </w:pPr>
+      <w:hyperlink r:id="rId5" w:history="1">
+        <w:r>
+          <w:rPr>
+            <w:rStyle w:val="Hyperlink"/>
+            <w:lang w:val="en-US"/>
+          </w:rPr>
+          <w:t>https://itnext.io/make-hybrid-platform-cordova-vue-webpack-2fb7031c4f9b</w:t>
+        </w:r>
+      </w:hyperlink>
+    </w:p>
+    <w:p>
+      <w:pPr>
+        <w:rPr>
+          <w:lang w:val="en-US"/>
+        </w:rPr>
+      </w:pPr>
+    </w:p>
+    <w:p>
+      <w:pPr>
+        <w:shd w:val="clear" w:color="auto" w:fill="FFFFFF"/>
+        <w:spacing w:before="120" w:after="0" w:line="240" w:lineRule="auto"/>
+        <w:rPr>
+          <w:rFonts w:ascii="Georgia" w:eastAsia="Times New Roman" w:hAnsi="Georgia" w:cs="Times New Roman"/>
+          <w:spacing w:val="-1"/>
+          <w:sz w:val="32"/>
+          <w:szCs w:val="32"/>
+          <w:lang w:val="en-US" w:bidi="hi-IN"/>
+        </w:rPr>
+      </w:pPr>
+      <w:r>
+        <w:rPr>
+          <w:rFonts w:ascii="Georgia" w:eastAsia="Times New Roman" w:hAnsi="Georgia" w:cs="Times New Roman"/>
+          <w:spacing w:val="-1"/>
+          <w:sz w:val="32"/>
+          <w:szCs w:val="32"/>
+          <w:lang w:val="en-US" w:bidi="hi-IN"/>
+        </w:rPr>
+        <w:t>Create the Cordova project.</w:t>
+      </w:r>
+    </w:p>
+    <w:p>
+      <w:pPr>
+        <w:tabs>
+          <w:tab w:val="left" w:pos="916"/>
+          <w:tab w:val="left" w:pos="1832"/>
+          <w:tab w:val="left" w:pos="2748"/>
+          <w:tab w:val="left" w:pos="3664"/>
+          <w:tab w:val="left" w:pos="4580"/>
+          <w:tab w:val="left" w:pos="5496"/>
+          <w:tab w:val="left" w:pos="6412"/>
+          <w:tab w:val="left" w:pos="7328"/>
+          <w:tab w:val="left" w:pos="8244"/>
+          <w:tab w:val="left" w:pos="9160"/>
+          <w:tab w:val="left" w:pos="10076"/>
+          <w:tab w:val="left" w:pos="10992"/>
+          <w:tab w:val="left" w:pos="11908"/>
+          <w:tab w:val="left" w:pos="12824"/>
+          <w:tab w:val="left" w:pos="13740"/>
+          <w:tab w:val="left" w:pos="14656"/>
+        </w:tabs>
+        <w:spacing w:before="645" w:after="0" w:line="240" w:lineRule="auto"/>
+        <w:rPr>
+          <w:rFonts w:ascii="Courier New" w:eastAsia="Times New Roman" w:hAnsi="Courier New" w:cs="Courier New"/>
+          <w:sz w:val="24"/>
+          <w:szCs w:val="24"/>
+          <w:lang w:val="en-US" w:bidi="hi-IN"/>
+        </w:rPr>
+      </w:pPr>
+      <w:proofErr w:type="spellStart"/>
+      <w:r>
+        <w:rPr>
+          <w:rFonts w:ascii="Courier New" w:eastAsia="Times New Roman" w:hAnsi="Courier New" w:cs="Courier New"/>
+          <w:sz w:val="24"/>
+          <w:szCs w:val="24"/>
+          <w:lang w:val="en-US" w:bidi="hi-IN"/>
+        </w:rPr>
+        <w:t>cordova</w:t>
+      </w:r>
+      <w:proofErr w:type="spellEnd"/>
+      <w:r>
+        <w:rPr>
+          <w:rFonts w:ascii="Courier New" w:eastAsia="Times New Roman" w:hAnsi="Courier New" w:cs="Courier New"/>
+          <w:sz w:val="24"/>
+          <w:szCs w:val="24"/>
+          <w:lang w:val="en-US" w:bidi="hi-IN"/>
+        </w:rPr>
+        <w:t xml:space="preserve"> create hybrid-base com.f1lt3r.hybridbase</w:t>
+      </w:r>
+    </w:p>
+    <w:p>
+      <w:pPr>
+        <w:tabs>
+          <w:tab w:val="left" w:pos="916"/>
+          <w:tab w:val="left" w:pos="1832"/>
+          <w:tab w:val="left" w:pos="2748"/>
+          <w:tab w:val="left" w:pos="3664"/>
+          <w:tab w:val="left" w:pos="4580"/>
+          <w:tab w:val="left" w:pos="5496"/>
+          <w:tab w:val="left" w:pos="6412"/>
+          <w:tab w:val="left" w:pos="7328"/>
+          <w:tab w:val="left" w:pos="8244"/>
+          <w:tab w:val="left" w:pos="9160"/>
+          <w:tab w:val="left" w:pos="10076"/>
+          <w:tab w:val="left" w:pos="10992"/>
+          <w:tab w:val="left" w:pos="11908"/>
+          <w:tab w:val="left" w:pos="12824"/>
+          <w:tab w:val="left" w:pos="13740"/>
+          <w:tab w:val="left" w:pos="14656"/>
+        </w:tabs>
+        <w:spacing w:before="645" w:after="0" w:line="240" w:lineRule="auto"/>
+        <w:rPr>
+          <w:rFonts w:ascii="Courier New" w:eastAsia="Times New Roman" w:hAnsi="Courier New" w:cs="Courier New"/>
+          <w:sz w:val="24"/>
+          <w:szCs w:val="24"/>
+          <w:lang w:val="en-US" w:bidi="hi-IN"/>
+        </w:rPr>
+      </w:pPr>
+    </w:p>
+    <w:p>
+      <w:pPr>
+        <w:pStyle w:val="graf"/>
+        <w:shd w:val="clear" w:color="auto" w:fill="FFFFFF"/>
+        <w:spacing w:before="570" w:beforeAutospacing="0" w:after="0" w:afterAutospacing="0"/>
+        <w:rPr>
+          <w:rFonts w:ascii="Georgia" w:hAnsi="Georgia"/>
+          <w:spacing w:val="-1"/>
+          <w:sz w:val="32"/>
+          <w:szCs w:val="32"/>
+        </w:rPr>
+      </w:pPr>
+      <w:r>
+        <w:rPr>
+          <w:rFonts w:ascii="Georgia" w:hAnsi="Georgia"/>
+          <w:spacing w:val="-1"/>
+          <w:sz w:val="32"/>
+          <w:szCs w:val="32"/>
+        </w:rPr>
+        <w:t>Create the Vue.js-Webpack project.</w:t>
+      </w:r>
+    </w:p>
+    <w:p>
+      <w:pPr>
+        <w:pStyle w:val="HTMLPreformatted"/>
+        <w:spacing w:before="645"/>
+        <w:rPr>
+          <w:sz w:val="24"/>
+          <w:szCs w:val="24"/>
+        </w:rPr>
+      </w:pPr>
+      <w:proofErr w:type="spellStart"/>
+      <w:r>
+        <w:rPr>
+          <w:sz w:val="24"/>
+          <w:szCs w:val="24"/>
+        </w:rPr>
+        <w:t>vue</w:t>
+      </w:r>
+      <w:proofErr w:type="spellEnd"/>
+      <w:r>
+        <w:rPr>
+          <w:sz w:val="24"/>
+          <w:szCs w:val="24"/>
+        </w:rPr>
+        <w:t xml:space="preserve"> </w:t>
+      </w:r>
+      <w:proofErr w:type="spellStart"/>
+      <w:r>
+        <w:rPr>
+          <w:sz w:val="24"/>
+          <w:szCs w:val="24"/>
+        </w:rPr>
+        <w:t>init</w:t>
+      </w:r>
+      <w:proofErr w:type="spellEnd"/>
+      <w:r>
+        <w:rPr>
+          <w:sz w:val="24"/>
+          <w:szCs w:val="24"/>
+        </w:rPr>
+        <w:t xml:space="preserve"> webpack hybrid-base</w:t>
+      </w:r>
+    </w:p>
+    <w:p>
+      <w:pPr>
+        <w:tabs>
+          <w:tab w:val="left" w:pos="916"/>
+          <w:tab w:val="left" w:pos="1832"/>
+          <w:tab w:val="left" w:pos="2748"/>
+          <w:tab w:val="left" w:pos="3664"/>
+          <w:tab w:val="left" w:pos="4580"/>
+          <w:tab w:val="left" w:pos="5496"/>
+          <w:tab w:val="left" w:pos="6412"/>
+          <w:tab w:val="left" w:pos="7328"/>
+          <w:tab w:val="left" w:pos="8244"/>
+          <w:tab w:val="left" w:pos="9160"/>
+          <w:tab w:val="left" w:pos="10076"/>
+          <w:tab w:val="left" w:pos="10992"/>
+          <w:tab w:val="left" w:pos="11908"/>
+          <w:tab w:val="left" w:pos="12824"/>
+          <w:tab w:val="left" w:pos="13740"/>
+          <w:tab w:val="left" w:pos="14656"/>
+        </w:tabs>
+        <w:spacing w:before="645" w:after="0" w:line="240" w:lineRule="auto"/>
+        <w:rPr>
+          <w:rFonts w:ascii="Courier New" w:eastAsia="Times New Roman" w:hAnsi="Courier New" w:cs="Courier New"/>
+          <w:sz w:val="24"/>
+          <w:szCs w:val="24"/>
+          <w:lang w:val="en-US" w:bidi="hi-IN"/>
+        </w:rPr>
+      </w:pPr>
+      <w:r>
+        <w:rPr>
+          <w:rFonts w:ascii="Georgia" w:hAnsi="Georgia"/>
+          <w:spacing w:val="-1"/>
+          <w:sz w:val="32"/>
+          <w:szCs w:val="32"/>
+          <w:shd w:val="clear" w:color="auto" w:fill="FFFFFF"/>
+        </w:rPr>
+        <w:t>You will be asked</w:t>
+      </w:r>
+      <w:proofErr w:type="gramStart"/>
+      <w:r>
+        <w:rPr>
+          <w:rFonts w:ascii="Georgia" w:hAnsi="Georgia"/>
+          <w:spacing w:val="-1"/>
+          <w:sz w:val="32"/>
+          <w:szCs w:val="32"/>
+          <w:shd w:val="clear" w:color="auto" w:fill="FFFFFF"/>
+        </w:rPr>
+        <w:t>: </w:t>
+      </w:r>
+      <w:r>
+        <w:rPr>
+          <w:rStyle w:val="HTMLCode"/>
+          <w:rFonts w:eastAsiaTheme="minorHAnsi"/>
+          <w:spacing w:val="-1"/>
+          <w:sz w:val="24"/>
+          <w:szCs w:val="24"/>
+        </w:rPr>
+        <w:t>?</w:t>
+      </w:r>
+      <w:proofErr w:type="gramEnd"/>
+      <w:r>
+        <w:rPr>
+          <w:rStyle w:val="HTMLCode"/>
+          <w:rFonts w:eastAsiaTheme="minorHAnsi"/>
+          <w:spacing w:val="-1"/>
+          <w:sz w:val="24"/>
+          <w:szCs w:val="24"/>
+        </w:rPr>
+        <w:t xml:space="preserve"> Target directory exists. Continue?</w:t>
+      </w:r>
+      <w:r>
+        <w:rPr>
+          <w:rFonts w:ascii="Georgia" w:hAnsi="Georgia"/>
+          <w:spacing w:val="-1"/>
+          <w:sz w:val="32"/>
+          <w:szCs w:val="32"/>
+          <w:shd w:val="clear" w:color="auto" w:fill="FFFFFF"/>
+        </w:rPr>
+        <w:t> you should answer “Yes” to this as the directory was created in the previous Cordova step.</w:t>
+      </w:r>
+    </w:p>
+    <w:p>
+      <w:pPr>
+        <w:rPr>
+          <w:lang w:val="en-US"/>
+        </w:rPr>
+      </w:pPr>
+    </w:p>
+    <w:p>
+      <w:pPr>
+        <w:rPr>
+          <w:lang w:val="en-US"/>
+        </w:rPr>
+      </w:pPr>
+      <w:r>
+        <w:rPr>
+          <w:noProof/>
+        </w:rPr>
+        <w:drawing>
+          <wp:inline distT="0" distB="0" distL="0" distR="0">
+            <wp:extent cx="5731510" cy="2514600"/>
+            <wp:effectExtent l="0" t="0" r="2540" b="0"/>
+            <wp:docPr id="1" name="Picture 1" descr="https://cdn-images-1.medium.com/max/1600/1*T_kutpIjGfvtwaaErRNmxA.png"/>
+            <wp:cNvGraphicFramePr>
+              <a:graphicFrameLocks xmlns:a="http://schemas.openxmlformats.org/drawingml/2006/main" noChangeAspect="1"/>
+            </wp:cNvGraphicFramePr>
+            <a:graphic xmlns:a="http://schemas.openxmlformats.org/drawingml/2006/main">
+              <a:graphicData uri="http://schemas.openxmlformats.org/drawingml/2006/picture">
+                <pic:pic xmlns:pic="http://schemas.openxmlformats.org/drawingml/2006/picture">
+                  <pic:nvPicPr>
+                    <pic:cNvPr id="0" name="Picture 1" descr="https://cdn-images-1.medium.com/max/1600/1*T_kutpIjGfvtwaaErRNmxA.png"/>
+                    <pic:cNvPicPr>
+                      <a:picLocks noChangeAspect="1" noChangeArrowheads="1"/>
+                    </pic:cNvPicPr>
+                  </pic:nvPicPr>
+                  <pic:blipFill>
+                    <a:blip r:embed="rId6" cstate="print">
+                      <a:extLst>
+                        <a:ext uri="{28A0092B-C50C-407E-A947-70E740481C1C}">
+                          <a14:useLocalDpi xmlns:a14="http://schemas.microsoft.com/office/drawing/2010/main" val="0"/>
+                        </a:ext>
+                      </a:extLst>
+                    </a:blip>
+                    <a:srcRect/>
+                    <a:stretch>
+                      <a:fillRect/>
+                    </a:stretch>
+                  </pic:blipFill>
+                  <pic:spPr bwMode="auto">
+                    <a:xfrm>
+                      <a:off x="0" y="0"/>
+                      <a:ext cx="5731510" cy="2514600"/>
+                    </a:xfrm>
+                    <a:prstGeom prst="rect">
+                      <a:avLst/>
+                    </a:prstGeom>
+                    <a:noFill/>
+                    <a:ln>
+                      <a:noFill/>
+                    </a:ln>
+                  </pic:spPr>
+                </pic:pic>
+              </a:graphicData>
+            </a:graphic>
+          </wp:inline>
+        </w:drawing>
+      </w:r>
+    </w:p>
+    <w:p>
+      <w:pPr>
+        <w:rPr>
+          <w:lang w:val="en-US"/>
+        </w:rPr>
+      </w:pPr>
+    </w:p>
+    <w:p>
+      <w:pPr>
+        <w:rPr>
+          <w:lang w:val="en-US"/>
+        </w:rPr>
+      </w:pPr>
+    </w:p>
+    <w:p>
+      <w:pPr>
+        <w:pStyle w:val="graf"/>
+        <w:shd w:val="clear" w:color="auto" w:fill="FFFFFF"/>
+        <w:spacing w:before="0" w:beforeAutospacing="0" w:after="0" w:afterAutospacing="0"/>
+        <w:rPr>
+          <w:rFonts w:ascii="Georgia" w:hAnsi="Georgia"/>
+          <w:spacing w:val="-1"/>
+          <w:sz w:val="32"/>
+          <w:szCs w:val="32"/>
+        </w:rPr>
+      </w:pPr>
+      <w:r>
+        <w:rPr>
+          <w:rFonts w:ascii="Georgia" w:hAnsi="Georgia"/>
+          <w:spacing w:val="-1"/>
+          <w:sz w:val="32"/>
+          <w:szCs w:val="32"/>
+        </w:rPr>
+        <w:lastRenderedPageBreak/>
+        <w:t>Remove the contents of the Cordova </w:t>
+      </w:r>
+      <w:r>
+        <w:rPr>
+          <w:rStyle w:val="HTMLCode"/>
+          <w:spacing w:val="-1"/>
+        </w:rPr>
+        <w:t>./www</w:t>
+      </w:r>
+      <w:r>
+        <w:rPr>
+          <w:rFonts w:ascii="Georgia" w:hAnsi="Georgia"/>
+          <w:spacing w:val="-1"/>
+          <w:sz w:val="32"/>
+          <w:szCs w:val="32"/>
+        </w:rPr>
+        <w:t xml:space="preserve"> directory, as we will be building this content with </w:t>
+      </w:r>
+      <w:proofErr w:type="spellStart"/>
+      <w:r>
+        <w:rPr>
+          <w:rFonts w:ascii="Georgia" w:hAnsi="Georgia"/>
+          <w:spacing w:val="-1"/>
+          <w:sz w:val="32"/>
+          <w:szCs w:val="32"/>
+        </w:rPr>
+        <w:t>WebPack</w:t>
+      </w:r>
+      <w:proofErr w:type="spellEnd"/>
+      <w:r>
+        <w:rPr>
+          <w:rFonts w:ascii="Georgia" w:hAnsi="Georgia"/>
+          <w:spacing w:val="-1"/>
+          <w:sz w:val="32"/>
+          <w:szCs w:val="32"/>
+        </w:rPr>
+        <w:t xml:space="preserve"> instead.</w:t>
+      </w:r>
+    </w:p>
+    <w:p>
+      <w:pPr>
+        <w:pStyle w:val="graf"/>
+        <w:shd w:val="clear" w:color="auto" w:fill="FFFFFF"/>
+        <w:spacing w:before="0" w:beforeAutospacing="0" w:after="0" w:afterAutospacing="0"/>
+        <w:rPr>
+          <w:rFonts w:ascii="Georgia" w:hAnsi="Georgia"/>
+          <w:spacing w:val="-1"/>
+          <w:sz w:val="32"/>
+          <w:szCs w:val="32"/>
+        </w:rPr>
+      </w:pPr>
+      <w:r>
+        <w:rPr>
+          <w:rFonts w:ascii="Georgia" w:hAnsi="Georgia"/>
+          <w:spacing w:val="-1"/>
+          <w:sz w:val="32"/>
+          <w:szCs w:val="32"/>
+        </w:rPr>
+        <w:t>We will need to leave the </w:t>
+      </w:r>
+      <w:r>
+        <w:rPr>
+          <w:rStyle w:val="HTMLCode"/>
+          <w:spacing w:val="-1"/>
+        </w:rPr>
+        <w:t>./www</w:t>
+      </w:r>
+      <w:r>
+        <w:rPr>
+          <w:rFonts w:ascii="Georgia" w:hAnsi="Georgia"/>
+          <w:spacing w:val="-1"/>
+          <w:sz w:val="32"/>
+          <w:szCs w:val="32"/>
+        </w:rPr>
+        <w:t> directory as this is the code that Cordova will bundle onto your mobile device.</w:t>
+      </w:r>
+    </w:p>
+    <w:p>
+      <w:pPr>
+        <w:pStyle w:val="HTMLPreformatted"/>
+        <w:spacing w:before="645"/>
+        <w:rPr>
+          <w:sz w:val="24"/>
+          <w:szCs w:val="24"/>
+        </w:rPr>
+      </w:pPr>
+      <w:r>
+        <w:rPr>
+          <w:sz w:val="24"/>
+          <w:szCs w:val="24"/>
+        </w:rPr>
+        <w:t>cd hybrid-base</w:t>
+      </w:r>
+      <w:r>
+        <w:rPr>
+          <w:sz w:val="24"/>
+          <w:szCs w:val="24"/>
+        </w:rPr>
+        <w:br/>
+        <w:t>rm -r www/*</w:t>
+      </w:r>
+    </w:p>
+    <w:p>
+      <w:pPr>
+        <w:rPr>
+          <w:lang w:val="en-US"/>
+        </w:rPr>
+      </w:pPr>
+    </w:p>
+    <w:p>
+      <w:pPr>
+        <w:rPr>
+          <w:lang w:val="en-US"/>
+        </w:rPr>
+      </w:pPr>
+    </w:p>
+    <w:p>
+      <w:pPr>
+        <w:shd w:val="clear" w:color="auto" w:fill="FFFFFF"/>
+        <w:spacing w:after="0" w:line="240" w:lineRule="auto"/>
+        <w:rPr>
+          <w:rFonts w:ascii="Georgia" w:eastAsia="Times New Roman" w:hAnsi="Georgia" w:cs="Times New Roman"/>
+          <w:spacing w:val="-1"/>
+          <w:sz w:val="32"/>
+          <w:szCs w:val="32"/>
+          <w:lang w:val="en-US" w:bidi="hi-IN"/>
+        </w:rPr>
+      </w:pPr>
+      <w:r>
+        <w:rPr>
+          <w:rFonts w:ascii="Georgia" w:eastAsia="Times New Roman" w:hAnsi="Georgia" w:cs="Times New Roman"/>
+          <w:spacing w:val="-1"/>
+          <w:sz w:val="32"/>
+          <w:szCs w:val="32"/>
+          <w:lang w:val="en-US" w:bidi="hi-IN"/>
+        </w:rPr>
+        <w:t xml:space="preserve">Open the </w:t>
+      </w:r>
+      <w:proofErr w:type="spellStart"/>
+      <w:r>
+        <w:rPr>
+          <w:rFonts w:ascii="Georgia" w:eastAsia="Times New Roman" w:hAnsi="Georgia" w:cs="Times New Roman"/>
+          <w:spacing w:val="-1"/>
+          <w:sz w:val="32"/>
+          <w:szCs w:val="32"/>
+          <w:lang w:val="en-US" w:bidi="hi-IN"/>
+        </w:rPr>
+        <w:t>WebPack</w:t>
+      </w:r>
+      <w:proofErr w:type="spellEnd"/>
+      <w:r>
+        <w:rPr>
+          <w:rFonts w:ascii="Georgia" w:eastAsia="Times New Roman" w:hAnsi="Georgia" w:cs="Times New Roman"/>
+          <w:spacing w:val="-1"/>
+          <w:sz w:val="32"/>
+          <w:szCs w:val="32"/>
+          <w:lang w:val="en-US" w:bidi="hi-IN"/>
+        </w:rPr>
+        <w:t xml:space="preserve"> config file: </w:t>
+      </w:r>
+      <w:r>
+        <w:rPr>
+          <w:rFonts w:ascii="Courier New" w:eastAsia="Times New Roman" w:hAnsi="Courier New" w:cs="Courier New"/>
+          <w:spacing w:val="-1"/>
+          <w:sz w:val="20"/>
+          <w:szCs w:val="20"/>
+          <w:lang w:val="en-US" w:bidi="hi-IN"/>
+        </w:rPr>
+        <w:t>./config/index.js</w:t>
+      </w:r>
+      <w:r>
+        <w:rPr>
+          <w:rFonts w:ascii="Georgia" w:eastAsia="Times New Roman" w:hAnsi="Georgia" w:cs="Times New Roman"/>
+          <w:spacing w:val="-1"/>
+          <w:sz w:val="32"/>
+          <w:szCs w:val="32"/>
+          <w:lang w:val="en-US" w:bidi="hi-IN"/>
+        </w:rPr>
+        <w:t xml:space="preserve"> and update the </w:t>
+      </w:r>
+      <w:proofErr w:type="spellStart"/>
+      <w:r>
+        <w:rPr>
+          <w:rFonts w:ascii="Georgia" w:eastAsia="Times New Roman" w:hAnsi="Georgia" w:cs="Times New Roman"/>
+          <w:spacing w:val="-1"/>
+          <w:sz w:val="32"/>
+          <w:szCs w:val="32"/>
+          <w:lang w:val="en-US" w:bidi="hi-IN"/>
+        </w:rPr>
+        <w:t>the</w:t>
+      </w:r>
+      <w:proofErr w:type="spellEnd"/>
+      <w:r>
+        <w:rPr>
+          <w:rFonts w:ascii="Georgia" w:eastAsia="Times New Roman" w:hAnsi="Georgia" w:cs="Times New Roman"/>
+          <w:spacing w:val="-1"/>
+          <w:sz w:val="32"/>
+          <w:szCs w:val="32"/>
+          <w:lang w:val="en-US" w:bidi="hi-IN"/>
+        </w:rPr>
+        <w:t xml:space="preserve"> following paths:</w:t>
+      </w:r>
+    </w:p>
+    <w:p>
+      <w:pPr>
+        <w:numPr>
+          <w:ilvl w:val="0"/>
+          <w:numId w:val="1"/>
+        </w:numPr>
+        <w:shd w:val="clear" w:color="auto" w:fill="FFFFFF"/>
+        <w:spacing w:beforeAutospacing="1" w:after="0" w:line="240" w:lineRule="auto"/>
+        <w:ind w:left="450"/>
+        <w:rPr>
+          <w:rFonts w:ascii="Georgia" w:eastAsia="Times New Roman" w:hAnsi="Georgia" w:cs="Segoe UI"/>
+          <w:spacing w:val="-1"/>
+          <w:sz w:val="32"/>
+          <w:szCs w:val="32"/>
+          <w:lang w:val="en-US" w:bidi="hi-IN"/>
+        </w:rPr>
+      </w:pPr>
+      <w:r>
+        <w:rPr>
+          <w:rFonts w:ascii="Georgia" w:eastAsia="Times New Roman" w:hAnsi="Georgia" w:cs="Segoe UI"/>
+          <w:spacing w:val="-1"/>
+          <w:sz w:val="32"/>
+          <w:szCs w:val="32"/>
+          <w:lang w:val="en-US" w:bidi="hi-IN"/>
+        </w:rPr>
+        <w:t>Change the </w:t>
+      </w:r>
+      <w:r>
+        <w:rPr>
+          <w:rFonts w:ascii="Courier New" w:eastAsia="Times New Roman" w:hAnsi="Courier New" w:cs="Courier New"/>
+          <w:spacing w:val="-1"/>
+          <w:sz w:val="20"/>
+          <w:szCs w:val="20"/>
+          <w:lang w:val="en-US" w:bidi="hi-IN"/>
+        </w:rPr>
+        <w:t>index</w:t>
+      </w:r>
+      <w:r>
+        <w:rPr>
+          <w:rFonts w:ascii="Georgia" w:eastAsia="Times New Roman" w:hAnsi="Georgia" w:cs="Segoe UI"/>
+          <w:spacing w:val="-1"/>
+          <w:sz w:val="32"/>
+          <w:szCs w:val="32"/>
+          <w:lang w:val="en-US" w:bidi="hi-IN"/>
+        </w:rPr>
+        <w:t> and </w:t>
+      </w:r>
+      <w:proofErr w:type="spellStart"/>
+      <w:r>
+        <w:rPr>
+          <w:rFonts w:ascii="Courier New" w:eastAsia="Times New Roman" w:hAnsi="Courier New" w:cs="Courier New"/>
+          <w:spacing w:val="-1"/>
+          <w:sz w:val="20"/>
+          <w:szCs w:val="20"/>
+          <w:lang w:val="en-US" w:bidi="hi-IN"/>
+        </w:rPr>
+        <w:t>assestsRoot</w:t>
+      </w:r>
+      <w:proofErr w:type="spellEnd"/>
+      <w:r>
+        <w:rPr>
+          <w:rFonts w:ascii="Georgia" w:eastAsia="Times New Roman" w:hAnsi="Georgia" w:cs="Segoe UI"/>
+          <w:spacing w:val="-1"/>
+          <w:sz w:val="32"/>
+          <w:szCs w:val="32"/>
+          <w:lang w:val="en-US" w:bidi="hi-IN"/>
+        </w:rPr>
+        <w:t> paths to point to Cordova’s </w:t>
+      </w:r>
+      <w:r>
+        <w:rPr>
+          <w:rFonts w:ascii="Courier New" w:eastAsia="Times New Roman" w:hAnsi="Courier New" w:cs="Courier New"/>
+          <w:spacing w:val="-1"/>
+          <w:sz w:val="20"/>
+          <w:szCs w:val="20"/>
+          <w:lang w:val="en-US" w:bidi="hi-IN"/>
+        </w:rPr>
+        <w:t>./</w:t>
+      </w:r>
+      <w:proofErr w:type="spellStart"/>
+      <w:r>
+        <w:rPr>
+          <w:rFonts w:ascii="Courier New" w:eastAsia="Times New Roman" w:hAnsi="Courier New" w:cs="Courier New"/>
+          <w:spacing w:val="-1"/>
+          <w:sz w:val="20"/>
+          <w:szCs w:val="20"/>
+          <w:lang w:val="en-US" w:bidi="hi-IN"/>
+        </w:rPr>
+        <w:t>www</w:t>
+      </w:r>
+      <w:r>
+        <w:rPr>
+          <w:rFonts w:ascii="Georgia" w:eastAsia="Times New Roman" w:hAnsi="Georgia" w:cs="Segoe UI"/>
+          <w:spacing w:val="-1"/>
+          <w:sz w:val="32"/>
+          <w:szCs w:val="32"/>
+          <w:lang w:val="en-US" w:bidi="hi-IN"/>
+        </w:rPr>
+        <w:t>directory</w:t>
+      </w:r>
+      <w:proofErr w:type="spellEnd"/>
+      <w:r>
+        <w:rPr>
+          <w:rFonts w:ascii="Georgia" w:eastAsia="Times New Roman" w:hAnsi="Georgia" w:cs="Segoe UI"/>
+          <w:spacing w:val="-1"/>
+          <w:sz w:val="32"/>
+          <w:szCs w:val="32"/>
+          <w:lang w:val="en-US" w:bidi="hi-IN"/>
+        </w:rPr>
+        <w:t xml:space="preserve"> so that the code for your app is built to </w:t>
+      </w:r>
+      <w:r>
+        <w:rPr>
+          <w:rFonts w:ascii="Courier New" w:eastAsia="Times New Roman" w:hAnsi="Courier New" w:cs="Courier New"/>
+          <w:spacing w:val="-1"/>
+          <w:sz w:val="20"/>
+          <w:szCs w:val="20"/>
+          <w:lang w:val="en-US" w:bidi="hi-IN"/>
+        </w:rPr>
+        <w:t>./www/</w:t>
+      </w:r>
+      <w:proofErr w:type="spellStart"/>
+      <w:r>
+        <w:rPr>
+          <w:rFonts w:ascii="Courier New" w:eastAsia="Times New Roman" w:hAnsi="Courier New" w:cs="Courier New"/>
+          <w:spacing w:val="-1"/>
+          <w:sz w:val="20"/>
+          <w:szCs w:val="20"/>
+          <w:lang w:val="en-US" w:bidi="hi-IN"/>
+        </w:rPr>
+        <w:t>dist</w:t>
+      </w:r>
+      <w:proofErr w:type="spellEnd"/>
+      <w:r>
+        <w:rPr>
+          <w:rFonts w:ascii="Georgia" w:eastAsia="Times New Roman" w:hAnsi="Georgia" w:cs="Segoe UI"/>
+          <w:spacing w:val="-1"/>
+          <w:sz w:val="32"/>
+          <w:szCs w:val="32"/>
+          <w:lang w:val="en-US" w:bidi="hi-IN"/>
+        </w:rPr>
+        <w:t> before being packaged into your mobile device.</w:t>
+      </w:r>
+    </w:p>
+    <w:p>
+      <w:pPr>
+        <w:numPr>
+          <w:ilvl w:val="0"/>
+          <w:numId w:val="1"/>
+        </w:numPr>
+        <w:shd w:val="clear" w:color="auto" w:fill="FFFFFF"/>
+        <w:spacing w:beforeAutospacing="1" w:after="0" w:line="240" w:lineRule="auto"/>
+        <w:ind w:left="450"/>
+        <w:rPr>
+          <w:rFonts w:ascii="Georgia" w:eastAsia="Times New Roman" w:hAnsi="Georgia" w:cs="Segoe UI"/>
+          <w:spacing w:val="-1"/>
+          <w:sz w:val="32"/>
+          <w:szCs w:val="32"/>
+          <w:lang w:val="en-US" w:bidi="hi-IN"/>
+        </w:rPr>
+      </w:pPr>
+      <w:r>
+        <w:rPr>
+          <w:rFonts w:ascii="Georgia" w:eastAsia="Times New Roman" w:hAnsi="Georgia" w:cs="Segoe UI"/>
+          <w:spacing w:val="-1"/>
+          <w:sz w:val="32"/>
+          <w:szCs w:val="32"/>
+          <w:lang w:val="en-US" w:bidi="hi-IN"/>
+        </w:rPr>
+        <w:t>Change the </w:t>
+      </w:r>
+      <w:proofErr w:type="spellStart"/>
+      <w:r>
+        <w:rPr>
+          <w:rFonts w:ascii="Courier New" w:eastAsia="Times New Roman" w:hAnsi="Courier New" w:cs="Courier New"/>
+          <w:spacing w:val="-1"/>
+          <w:sz w:val="20"/>
+          <w:szCs w:val="20"/>
+          <w:lang w:val="en-US" w:bidi="hi-IN"/>
+        </w:rPr>
+        <w:t>assetsPublicPath</w:t>
+      </w:r>
+      <w:proofErr w:type="spellEnd"/>
+      <w:r>
+        <w:rPr>
+          <w:rFonts w:ascii="Georgia" w:eastAsia="Times New Roman" w:hAnsi="Georgia" w:cs="Segoe UI"/>
+          <w:spacing w:val="-1"/>
+          <w:sz w:val="32"/>
+          <w:szCs w:val="32"/>
+          <w:lang w:val="en-US" w:bidi="hi-IN"/>
+        </w:rPr>
+        <w:t> value to be an empty string </w:t>
+      </w:r>
+      <w:r>
+        <w:rPr>
+          <w:rFonts w:ascii="Courier New" w:eastAsia="Times New Roman" w:hAnsi="Courier New" w:cs="Courier New"/>
+          <w:spacing w:val="-1"/>
+          <w:sz w:val="20"/>
+          <w:szCs w:val="20"/>
+          <w:lang w:val="en-US" w:bidi="hi-IN"/>
+        </w:rPr>
+        <w:t>''</w:t>
+      </w:r>
+      <w:r>
+        <w:rPr>
+          <w:rFonts w:ascii="Georgia" w:eastAsia="Times New Roman" w:hAnsi="Georgia" w:cs="Segoe UI"/>
+          <w:spacing w:val="-1"/>
+          <w:sz w:val="32"/>
+          <w:szCs w:val="32"/>
+          <w:lang w:val="en-US" w:bidi="hi-IN"/>
+        </w:rPr>
+        <w:t>. This will allow your phone to serve the view via the </w:t>
+      </w:r>
+      <w:r>
+        <w:rPr>
+          <w:rFonts w:ascii="Courier New" w:eastAsia="Times New Roman" w:hAnsi="Courier New" w:cs="Courier New"/>
+          <w:spacing w:val="-1"/>
+          <w:sz w:val="20"/>
+          <w:szCs w:val="20"/>
+          <w:lang w:val="en-US" w:bidi="hi-IN"/>
+        </w:rPr>
+        <w:t>file:///</w:t>
+      </w:r>
+      <w:r>
+        <w:rPr>
+          <w:rFonts w:ascii="Georgia" w:eastAsia="Times New Roman" w:hAnsi="Georgia" w:cs="Segoe UI"/>
+          <w:spacing w:val="-1"/>
+          <w:sz w:val="32"/>
+          <w:szCs w:val="32"/>
+          <w:lang w:val="en-US" w:bidi="hi-IN"/>
+        </w:rPr>
+        <w:t> protocol. This is important because you will not be running a web server on your mobile device (usually).</w:t>
+      </w:r>
+    </w:p>
+    <w:p>
+      <w:pPr>
+        <w:rPr>
+          <w:lang w:val="en-US"/>
+        </w:rPr>
+      </w:pPr>
+    </w:p>
+    <w:p>
+      <w:pPr>
+        <w:rPr>
+          <w:lang w:val="en-US"/>
+        </w:rPr>
+      </w:pPr>
+    </w:p>
+    <w:p>
+      <w:pPr>
+        <w:shd w:val="clear" w:color="auto" w:fill="FFFFFF"/>
+        <w:spacing w:after="0" w:line="240" w:lineRule="auto"/>
+        <w:rPr>
+          <w:rFonts w:ascii="Georgia" w:eastAsia="Times New Roman" w:hAnsi="Georgia" w:cs="Times New Roman"/>
+          <w:spacing w:val="-1"/>
+          <w:sz w:val="32"/>
+          <w:szCs w:val="32"/>
+          <w:lang w:val="en-US" w:bidi="hi-IN"/>
+        </w:rPr>
+      </w:pPr>
+      <w:r>
+        <w:rPr>
+          <w:rFonts w:ascii="Georgia" w:eastAsia="Times New Roman" w:hAnsi="Georgia" w:cs="Times New Roman"/>
+          <w:spacing w:val="-1"/>
+          <w:sz w:val="32"/>
+          <w:szCs w:val="32"/>
+          <w:lang w:val="en-US" w:bidi="hi-IN"/>
+        </w:rPr>
+        <w:t>Open </w:t>
+      </w:r>
+      <w:r>
+        <w:rPr>
+          <w:rFonts w:ascii="Courier New" w:eastAsia="Times New Roman" w:hAnsi="Courier New" w:cs="Courier New"/>
+          <w:spacing w:val="-1"/>
+          <w:sz w:val="20"/>
+          <w:szCs w:val="20"/>
+          <w:lang w:val="en-US" w:bidi="hi-IN"/>
+        </w:rPr>
+        <w:t>./config.xml</w:t>
+      </w:r>
+      <w:r>
+        <w:rPr>
+          <w:rFonts w:ascii="Georgia" w:eastAsia="Times New Roman" w:hAnsi="Georgia" w:cs="Times New Roman"/>
+          <w:spacing w:val="-1"/>
+          <w:sz w:val="32"/>
+          <w:szCs w:val="32"/>
+          <w:lang w:val="en-US" w:bidi="hi-IN"/>
+        </w:rPr>
+        <w:t> and update Cordova’s WebView entry point.</w:t>
+      </w:r>
+    </w:p>
+    <w:p>
+      <w:pPr>
+        <w:tabs>
+          <w:tab w:val="left" w:pos="916"/>
+          <w:tab w:val="left" w:pos="1832"/>
+          <w:tab w:val="left" w:pos="2748"/>
+          <w:tab w:val="left" w:pos="3664"/>
+          <w:tab w:val="left" w:pos="4580"/>
+          <w:tab w:val="left" w:pos="5496"/>
+          <w:tab w:val="left" w:pos="6412"/>
+          <w:tab w:val="left" w:pos="7328"/>
+          <w:tab w:val="left" w:pos="8244"/>
+          <w:tab w:val="left" w:pos="9160"/>
+          <w:tab w:val="left" w:pos="10076"/>
+          <w:tab w:val="left" w:pos="10992"/>
+          <w:tab w:val="left" w:pos="11908"/>
+          <w:tab w:val="left" w:pos="12824"/>
+          <w:tab w:val="left" w:pos="13740"/>
+          <w:tab w:val="left" w:pos="14656"/>
+        </w:tabs>
+        <w:spacing w:before="645" w:after="0" w:line="240" w:lineRule="auto"/>
+        <w:rPr>
+          <w:rFonts w:ascii="Courier New" w:eastAsia="Times New Roman" w:hAnsi="Courier New" w:cs="Courier New"/>
+          <w:sz w:val="24"/>
+          <w:szCs w:val="24"/>
+          <w:lang w:val="en-US" w:bidi="hi-IN"/>
+        </w:rPr>
+      </w:pPr>
+      <w:r>
+        <w:rPr>
+          <w:rFonts w:ascii="Courier New" w:eastAsia="Times New Roman" w:hAnsi="Courier New" w:cs="Courier New"/>
+          <w:sz w:val="24"/>
+          <w:szCs w:val="24"/>
+          <w:lang w:val="en-US" w:bidi="hi-IN"/>
+        </w:rPr>
+        <w:t xml:space="preserve">&lt;content </w:t>
+      </w:r>
+      <w:proofErr w:type="spellStart"/>
+      <w:r>
+        <w:rPr>
+          <w:rFonts w:ascii="Courier New" w:eastAsia="Times New Roman" w:hAnsi="Courier New" w:cs="Courier New"/>
+          <w:sz w:val="24"/>
+          <w:szCs w:val="24"/>
+          <w:lang w:val="en-US" w:bidi="hi-IN"/>
+        </w:rPr>
+        <w:t>src</w:t>
+      </w:r>
+      <w:proofErr w:type="spellEnd"/>
+      <w:r>
+        <w:rPr>
+          <w:rFonts w:ascii="Courier New" w:eastAsia="Times New Roman" w:hAnsi="Courier New" w:cs="Courier New"/>
+          <w:sz w:val="24"/>
+          <w:szCs w:val="24"/>
+          <w:lang w:val="en-US" w:bidi="hi-IN"/>
+        </w:rPr>
+        <w:t>=”</w:t>
+      </w:r>
+      <w:proofErr w:type="spellStart"/>
+      <w:r>
+        <w:rPr>
+          <w:rFonts w:ascii="Courier New" w:eastAsia="Times New Roman" w:hAnsi="Courier New" w:cs="Courier New"/>
+          <w:sz w:val="24"/>
+          <w:szCs w:val="24"/>
+          <w:lang w:val="en-US" w:bidi="hi-IN"/>
+        </w:rPr>
+        <w:t>dist</w:t>
+      </w:r>
+      <w:proofErr w:type="spellEnd"/>
+      <w:r>
+        <w:rPr>
+          <w:rFonts w:ascii="Courier New" w:eastAsia="Times New Roman" w:hAnsi="Courier New" w:cs="Courier New"/>
+          <w:sz w:val="24"/>
+          <w:szCs w:val="24"/>
+          <w:lang w:val="en-US" w:bidi="hi-IN"/>
+        </w:rPr>
+        <w:t>/index.html” /&gt;</w:t>
+      </w:r>
+    </w:p>
+    <w:p>
+      <w:pPr>
+        <w:rPr>
+          <w:lang w:val="en-US"/>
+        </w:rPr>
+      </w:pPr>
+    </w:p>
+    <w:p>
+      <w:pPr>
+        <w:rPr>
+          <w:rFonts w:ascii="Georgia" w:hAnsi="Georgia"/>
+          <w:spacing w:val="-1"/>
+          <w:sz w:val="32"/>
+          <w:szCs w:val="32"/>
+          <w:shd w:val="clear" w:color="auto" w:fill="FFFFFF"/>
+        </w:rPr>
+      </w:pPr>
+      <w:r>
+        <w:rPr>
+          <w:rFonts w:ascii="Georgia" w:hAnsi="Georgia"/>
+          <w:spacing w:val="-1"/>
+          <w:sz w:val="32"/>
+          <w:szCs w:val="32"/>
+          <w:shd w:val="clear" w:color="auto" w:fill="FFFFFF"/>
+        </w:rPr>
+        <w:t>Build your app’s distribution packag</w:t>
+      </w:r>
+      <w:r>
+        <w:rPr>
+          <w:rFonts w:ascii="Georgia" w:hAnsi="Georgia"/>
+          <w:spacing w:val="-1"/>
+          <w:sz w:val="32"/>
+          <w:szCs w:val="32"/>
+          <w:shd w:val="clear" w:color="auto" w:fill="FFFFFF"/>
+        </w:rPr>
+        <w:t>e using:</w:t>
+      </w:r>
+    </w:p>
+    <w:p>
+      <w:pPr>
+        <w:tabs>
+          <w:tab w:val="left" w:pos="916"/>
+          <w:tab w:val="left" w:pos="1832"/>
+          <w:tab w:val="left" w:pos="2748"/>
+          <w:tab w:val="left" w:pos="3664"/>
+          <w:tab w:val="left" w:pos="4580"/>
+          <w:tab w:val="left" w:pos="5496"/>
+          <w:tab w:val="left" w:pos="6412"/>
+          <w:tab w:val="left" w:pos="7328"/>
+          <w:tab w:val="left" w:pos="8244"/>
+          <w:tab w:val="left" w:pos="9160"/>
+          <w:tab w:val="left" w:pos="10076"/>
+          <w:tab w:val="left" w:pos="10992"/>
+          <w:tab w:val="left" w:pos="11908"/>
+          <w:tab w:val="left" w:pos="12824"/>
+          <w:tab w:val="left" w:pos="13740"/>
+          <w:tab w:val="left" w:pos="14656"/>
+        </w:tabs>
+        <w:spacing w:before="645" w:after="0" w:line="240" w:lineRule="auto"/>
+        <w:rPr>
+          <w:rFonts w:ascii="Courier New" w:eastAsia="Times New Roman" w:hAnsi="Courier New" w:cs="Courier New"/>
+          <w:sz w:val="24"/>
+          <w:szCs w:val="24"/>
+          <w:lang w:val="en-US" w:bidi="hi-IN"/>
+        </w:rPr>
+      </w:pPr>
+      <w:proofErr w:type="spellStart"/>
+      <w:r>
+        <w:rPr>
+          <w:rFonts w:ascii="Courier New" w:eastAsia="Times New Roman" w:hAnsi="Courier New" w:cs="Courier New"/>
+          <w:sz w:val="24"/>
+          <w:szCs w:val="24"/>
+          <w:lang w:val="en-US" w:bidi="hi-IN"/>
+        </w:rPr>
+        <w:t>npm</w:t>
+      </w:r>
+      <w:proofErr w:type="spellEnd"/>
+      <w:r>
+        <w:rPr>
+          <w:rFonts w:ascii="Courier New" w:eastAsia="Times New Roman" w:hAnsi="Courier New" w:cs="Courier New"/>
+          <w:sz w:val="24"/>
+          <w:szCs w:val="24"/>
+          <w:lang w:val="en-US" w:bidi="hi-IN"/>
+        </w:rPr>
+        <w:t xml:space="preserve"> run build</w:t>
+      </w:r>
+    </w:p>
+    <w:p>
+      <w:pPr>
+        <w:tabs>
+          <w:tab w:val="left" w:pos="916"/>
+          <w:tab w:val="left" w:pos="1832"/>
+          <w:tab w:val="left" w:pos="2748"/>
+          <w:tab w:val="left" w:pos="3664"/>
+          <w:tab w:val="left" w:pos="4580"/>
+          <w:tab w:val="left" w:pos="5496"/>
+          <w:tab w:val="left" w:pos="6412"/>
+          <w:tab w:val="left" w:pos="7328"/>
+          <w:tab w:val="left" w:pos="8244"/>
+          <w:tab w:val="left" w:pos="9160"/>
+          <w:tab w:val="left" w:pos="10076"/>
+          <w:tab w:val="left" w:pos="10992"/>
+          <w:tab w:val="left" w:pos="11908"/>
+          <w:tab w:val="left" w:pos="12824"/>
+          <w:tab w:val="left" w:pos="13740"/>
+          <w:tab w:val="left" w:pos="14656"/>
+        </w:tabs>
+        <w:spacing w:before="645" w:after="0" w:line="240" w:lineRule="auto"/>
+        <w:rPr>
+          <w:rFonts w:ascii="Courier New" w:eastAsia="Times New Roman" w:hAnsi="Courier New" w:cs="Courier New"/>
+          <w:sz w:val="24"/>
+          <w:szCs w:val="24"/>
+          <w:lang w:val="en-US" w:bidi="hi-IN"/>
+        </w:rPr>
+      </w:pPr>
+    </w:p>
+    <w:p>
+      <w:pPr>
+        <w:tabs>
+          <w:tab w:val="left" w:pos="916"/>
+          <w:tab w:val="left" w:pos="1832"/>
+          <w:tab w:val="left" w:pos="2748"/>
+          <w:tab w:val="left" w:pos="3664"/>
+          <w:tab w:val="left" w:pos="4580"/>
+          <w:tab w:val="left" w:pos="5496"/>
+          <w:tab w:val="left" w:pos="6412"/>
+          <w:tab w:val="left" w:pos="7328"/>
+          <w:tab w:val="left" w:pos="8244"/>
+          <w:tab w:val="left" w:pos="9160"/>
+          <w:tab w:val="left" w:pos="10076"/>
+          <w:tab w:val="left" w:pos="10992"/>
+          <w:tab w:val="left" w:pos="11908"/>
+          <w:tab w:val="left" w:pos="12824"/>
+          <w:tab w:val="left" w:pos="13740"/>
+          <w:tab w:val="left" w:pos="14656"/>
+        </w:tabs>
+        <w:spacing w:before="645" w:after="0" w:line="240" w:lineRule="auto"/>
+        <w:rPr>
+          <w:rFonts w:ascii="Courier New" w:eastAsia="Times New Roman" w:hAnsi="Courier New" w:cs="Courier New"/>
+          <w:sz w:val="24"/>
+          <w:szCs w:val="24"/>
+          <w:lang w:val="en-US" w:bidi="hi-IN"/>
+        </w:rPr>
+      </w:pPr>
+      <w:r>
+        <w:rPr>
+          <w:rFonts w:ascii="Georgia" w:hAnsi="Georgia"/>
+          <w:spacing w:val="-1"/>
+          <w:sz w:val="32"/>
+          <w:szCs w:val="32"/>
+          <w:shd w:val="clear" w:color="auto" w:fill="FFFFFF"/>
+        </w:rPr>
+        <w:t>open the Vue.js </w:t>
+      </w:r>
+      <w:proofErr w:type="gramStart"/>
+      <w:r>
+        <w:rPr>
+          <w:rStyle w:val="HTMLCode"/>
+          <w:rFonts w:eastAsiaTheme="minorHAnsi"/>
+          <w:spacing w:val="-1"/>
+          <w:sz w:val="24"/>
+          <w:szCs w:val="24"/>
+        </w:rPr>
+        <w:t>./index.html</w:t>
+      </w:r>
+      <w:r>
+        <w:rPr>
+          <w:rFonts w:ascii="Georgia" w:hAnsi="Georgia"/>
+          <w:spacing w:val="-1"/>
+          <w:sz w:val="32"/>
+          <w:szCs w:val="32"/>
+          <w:shd w:val="clear" w:color="auto" w:fill="FFFFFF"/>
+        </w:rPr>
+        <w:t>  and</w:t>
+      </w:r>
+      <w:proofErr w:type="gramEnd"/>
+      <w:r>
+        <w:rPr>
+          <w:rFonts w:ascii="Georgia" w:hAnsi="Georgia"/>
+          <w:spacing w:val="-1"/>
+          <w:sz w:val="32"/>
+          <w:szCs w:val="32"/>
+          <w:shd w:val="clear" w:color="auto" w:fill="FFFFFF"/>
+        </w:rPr>
+        <w:t xml:space="preserve"> update your </w:t>
+      </w:r>
+      <w:r>
+        <w:rPr>
+          <w:rStyle w:val="HTMLCode"/>
+          <w:rFonts w:eastAsiaTheme="minorHAnsi"/>
+          <w:spacing w:val="-1"/>
+          <w:sz w:val="24"/>
+          <w:szCs w:val="24"/>
+        </w:rPr>
+        <w:t>Content-Security-Policy</w:t>
+      </w:r>
+      <w:r>
+        <w:rPr>
+          <w:rFonts w:ascii="Georgia" w:hAnsi="Georgia"/>
+          <w:spacing w:val="-1"/>
+          <w:sz w:val="32"/>
+          <w:szCs w:val="32"/>
+          <w:shd w:val="clear" w:color="auto" w:fill="FFFFFF"/>
+        </w:rPr>
+        <w:t> meta tag</w:t>
+      </w:r>
+      <w:r>
+        <w:rPr>
+          <w:rFonts w:ascii="Georgia" w:hAnsi="Georgia"/>
+          <w:spacing w:val="-1"/>
+          <w:sz w:val="32"/>
+          <w:szCs w:val="32"/>
+          <w:shd w:val="clear" w:color="auto" w:fill="FFFFFF"/>
+        </w:rPr>
+        <w:t xml:space="preserve"> </w:t>
+      </w:r>
+      <w:r>
+        <w:rPr>
+          <w:rFonts w:ascii="Georgia" w:hAnsi="Georgia"/>
+          <w:spacing w:val="-1"/>
+          <w:sz w:val="32"/>
+          <w:szCs w:val="32"/>
+          <w:shd w:val="clear" w:color="auto" w:fill="FFFFFF"/>
+        </w:rPr>
+        <w:t>to allow local web sockets. You can do this by adding: </w:t>
+      </w:r>
+      <w:r>
+        <w:rPr>
+          <w:rStyle w:val="HTMLCode"/>
+          <w:rFonts w:eastAsiaTheme="minorHAnsi"/>
+          <w:spacing w:val="-1"/>
+          <w:sz w:val="24"/>
+          <w:szCs w:val="24"/>
+        </w:rPr>
+        <w:t>connect-</w:t>
+      </w:r>
+      <w:proofErr w:type="spellStart"/>
+      <w:r>
+        <w:rPr>
+          <w:rStyle w:val="HTMLCode"/>
+          <w:rFonts w:eastAsiaTheme="minorHAnsi"/>
+          <w:spacing w:val="-1"/>
+          <w:sz w:val="24"/>
+          <w:szCs w:val="24"/>
+        </w:rPr>
+        <w:t>src</w:t>
+      </w:r>
+      <w:proofErr w:type="spellEnd"/>
+      <w:r>
+        <w:rPr>
+          <w:rStyle w:val="HTMLCode"/>
+          <w:rFonts w:eastAsiaTheme="minorHAnsi"/>
+          <w:spacing w:val="-1"/>
+          <w:sz w:val="24"/>
+          <w:szCs w:val="24"/>
+        </w:rPr>
+        <w:t xml:space="preserve"> 'self' </w:t>
+      </w:r>
+      <w:proofErr w:type="spellStart"/>
+      <w:proofErr w:type="gramStart"/>
+      <w:r>
+        <w:rPr>
+          <w:rStyle w:val="HTMLCode"/>
+          <w:rFonts w:eastAsiaTheme="minorHAnsi"/>
+          <w:spacing w:val="-1"/>
+          <w:sz w:val="24"/>
+          <w:szCs w:val="24"/>
+        </w:rPr>
+        <w:t>ws</w:t>
+      </w:r>
+      <w:proofErr w:type="spellEnd"/>
+      <w:r>
+        <w:rPr>
+          <w:rStyle w:val="HTMLCode"/>
+          <w:rFonts w:eastAsiaTheme="minorHAnsi"/>
+          <w:spacing w:val="-1"/>
+          <w:sz w:val="24"/>
+          <w:szCs w:val="24"/>
+        </w:rPr>
+        <w:t>:;</w:t>
+      </w:r>
+      <w:r>
+        <w:rPr>
+          <w:rFonts w:ascii="Georgia" w:hAnsi="Georgia"/>
+          <w:spacing w:val="-1"/>
+          <w:sz w:val="32"/>
+          <w:szCs w:val="32"/>
+          <w:shd w:val="clear" w:color="auto" w:fill="FFFFFF"/>
+        </w:rPr>
+        <w:t>.</w:t>
+      </w:r>
+      <w:proofErr w:type="gramEnd"/>
+      <w:r>
+        <w:rPr>
+          <w:rFonts w:ascii="Georgia" w:hAnsi="Georgia"/>
+          <w:spacing w:val="-1"/>
+          <w:sz w:val="32"/>
+          <w:szCs w:val="32"/>
+          <w:shd w:val="clear" w:color="auto" w:fill="FFFFFF"/>
+        </w:rPr>
+        <w:t xml:space="preserve"> This will allow </w:t>
+      </w:r>
+      <w:proofErr w:type="spellStart"/>
+      <w:r>
+        <w:rPr>
+          <w:rFonts w:ascii="Georgia" w:hAnsi="Georgia"/>
+          <w:spacing w:val="-1"/>
+          <w:sz w:val="32"/>
+          <w:szCs w:val="32"/>
+          <w:shd w:val="clear" w:color="auto" w:fill="FFFFFF"/>
+        </w:rPr>
+        <w:t>WebPack</w:t>
+      </w:r>
+      <w:proofErr w:type="spellEnd"/>
+      <w:r>
+        <w:rPr>
+          <w:rFonts w:ascii="Georgia" w:hAnsi="Georgia"/>
+          <w:spacing w:val="-1"/>
+          <w:sz w:val="32"/>
+          <w:szCs w:val="32"/>
+          <w:shd w:val="clear" w:color="auto" w:fill="FFFFFF"/>
+        </w:rPr>
+        <w:t xml:space="preserve"> to </w:t>
+      </w:r>
+      <w:r>
+        <w:rPr>
+          <w:rFonts w:ascii="Georgia" w:hAnsi="Georgia"/>
+          <w:spacing w:val="-1"/>
+          <w:sz w:val="32"/>
+          <w:szCs w:val="32"/>
+          <w:shd w:val="clear" w:color="auto" w:fill="FFFFFF"/>
+        </w:rPr>
+        <w:lastRenderedPageBreak/>
+        <w:t>know when to rebuild and reload your code in the web browser preview. This should happen every time you make a change to your source code.</w:t>
+      </w:r>
+    </w:p>
+    <w:p>
+      <w:pPr>
+        <w:rPr>
+          <w:lang w:val="en-US"/>
+        </w:rPr>
+      </w:pPr>
+    </w:p>
+    <w:p>
+      <w:pPr>
+        <w:pStyle w:val="HTMLPreformatted"/>
+        <w:spacing w:before="645"/>
+        <w:rPr>
+          <w:sz w:val="24"/>
+          <w:szCs w:val="24"/>
+        </w:rPr>
+      </w:pPr>
+      <w:r>
+        <w:rPr>
+          <w:sz w:val="24"/>
+          <w:szCs w:val="24"/>
+        </w:rPr>
+        <w:t>&lt;meta http-</w:t>
+      </w:r>
+      <w:proofErr w:type="spellStart"/>
+      <w:r>
+        <w:rPr>
+          <w:sz w:val="24"/>
+          <w:szCs w:val="24"/>
+        </w:rPr>
+        <w:t>equiv</w:t>
+      </w:r>
+      <w:proofErr w:type="spellEnd"/>
+      <w:r>
+        <w:rPr>
+          <w:sz w:val="24"/>
+          <w:szCs w:val="24"/>
+        </w:rPr>
+        <w:t>=”Content-Security-Policy” content=”default-</w:t>
+      </w:r>
+      <w:proofErr w:type="spellStart"/>
+      <w:r>
+        <w:rPr>
+          <w:sz w:val="24"/>
+          <w:szCs w:val="24"/>
+        </w:rPr>
+        <w:t>src</w:t>
+      </w:r>
+      <w:proofErr w:type="spellEnd"/>
+      <w:r>
+        <w:rPr>
+          <w:sz w:val="24"/>
+          <w:szCs w:val="24"/>
+        </w:rPr>
+        <w:t xml:space="preserve"> ‘self’ data: gap: </w:t>
+      </w:r>
+      <w:hyperlink r:id="rId7" w:tgtFrame="_blank" w:history="1">
+        <w:r>
+          <w:rPr>
+            <w:rStyle w:val="Hyperlink"/>
+            <w:sz w:val="24"/>
+            <w:szCs w:val="24"/>
+          </w:rPr>
+          <w:t>https://ssl.gstatic.com</w:t>
+        </w:r>
+      </w:hyperlink>
+      <w:r>
+        <w:rPr>
+          <w:sz w:val="24"/>
+          <w:szCs w:val="24"/>
+        </w:rPr>
+        <w:t xml:space="preserve"> ‘unsafe-eval’; style-</w:t>
+      </w:r>
+      <w:proofErr w:type="spellStart"/>
+      <w:r>
+        <w:rPr>
+          <w:sz w:val="24"/>
+          <w:szCs w:val="24"/>
+        </w:rPr>
+        <w:t>src</w:t>
+      </w:r>
+      <w:proofErr w:type="spellEnd"/>
+      <w:r>
+        <w:rPr>
+          <w:sz w:val="24"/>
+          <w:szCs w:val="24"/>
+        </w:rPr>
+        <w:t xml:space="preserve"> ‘self’ ‘unsafe-inline’; media-</w:t>
+      </w:r>
+      <w:proofErr w:type="spellStart"/>
+      <w:r>
+        <w:rPr>
+          <w:sz w:val="24"/>
+          <w:szCs w:val="24"/>
+        </w:rPr>
+        <w:t>src</w:t>
+      </w:r>
+      <w:proofErr w:type="spellEnd"/>
+      <w:r>
+        <w:rPr>
+          <w:sz w:val="24"/>
+          <w:szCs w:val="24"/>
+        </w:rPr>
+        <w:t xml:space="preserve"> *; </w:t>
+      </w:r>
+      <w:proofErr w:type="spellStart"/>
+      <w:r>
+        <w:rPr>
+          <w:sz w:val="24"/>
+          <w:szCs w:val="24"/>
+        </w:rPr>
+        <w:t>img-src</w:t>
+      </w:r>
+      <w:proofErr w:type="spellEnd"/>
+      <w:r>
+        <w:rPr>
+          <w:sz w:val="24"/>
+          <w:szCs w:val="24"/>
+        </w:rPr>
+        <w:t xml:space="preserve"> ‘self’ data: content:; connect-</w:t>
+      </w:r>
+      <w:proofErr w:type="spellStart"/>
+      <w:r>
+        <w:rPr>
+          <w:sz w:val="24"/>
+          <w:szCs w:val="24"/>
+        </w:rPr>
+        <w:t>src</w:t>
+      </w:r>
+      <w:proofErr w:type="spellEnd"/>
+      <w:r>
+        <w:rPr>
+          <w:sz w:val="24"/>
+          <w:szCs w:val="24"/>
+        </w:rPr>
+        <w:t xml:space="preserve"> ‘self’ </w:t>
+      </w:r>
+      <w:proofErr w:type="spellStart"/>
+      <w:r>
+        <w:rPr>
+          <w:sz w:val="24"/>
+          <w:szCs w:val="24"/>
+        </w:rPr>
+        <w:t>ws</w:t>
+      </w:r>
+      <w:proofErr w:type="spellEnd"/>
+      <w:r>
+        <w:rPr>
+          <w:sz w:val="24"/>
+          <w:szCs w:val="24"/>
+        </w:rPr>
+        <w:t>:;”&gt;</w:t>
+      </w:r>
+    </w:p>
+    <w:p>
+      <w:pPr>
+        <w:rPr>
+          <w:lang w:val="en-US"/>
+        </w:rPr>
+      </w:pPr>
+    </w:p>
+    <w:p>
+      <w:pPr>
+        <w:rPr>
+          <w:lang w:val="en-US"/>
+        </w:rPr>
+      </w:pPr>
+    </w:p>
+    <w:p>
+      <w:pPr>
+        <w:rPr>
+          <w:rFonts w:ascii="Georgia" w:hAnsi="Georgia"/>
+          <w:spacing w:val="-1"/>
+          <w:sz w:val="32"/>
+          <w:szCs w:val="32"/>
+          <w:shd w:val="clear" w:color="auto" w:fill="FFFFFF"/>
+        </w:rPr>
+      </w:pPr>
+      <w:r>
+        <w:rPr>
+          <w:rFonts w:ascii="Georgia" w:hAnsi="Georgia"/>
+          <w:spacing w:val="-1"/>
+          <w:sz w:val="32"/>
+          <w:szCs w:val="32"/>
+          <w:shd w:val="clear" w:color="auto" w:fill="FFFFFF"/>
+        </w:rPr>
+        <w:t>Now</w:t>
+      </w:r>
+    </w:p>
+    <w:p>
+      <w:pPr>
+        <w:tabs>
+          <w:tab w:val="left" w:pos="916"/>
+          <w:tab w:val="left" w:pos="1832"/>
+          <w:tab w:val="left" w:pos="2748"/>
+          <w:tab w:val="left" w:pos="3664"/>
+          <w:tab w:val="left" w:pos="4580"/>
+          <w:tab w:val="left" w:pos="5496"/>
+          <w:tab w:val="left" w:pos="6412"/>
+          <w:tab w:val="left" w:pos="7328"/>
+          <w:tab w:val="left" w:pos="8244"/>
+          <w:tab w:val="left" w:pos="9160"/>
+          <w:tab w:val="left" w:pos="10076"/>
+          <w:tab w:val="left" w:pos="10992"/>
+          <w:tab w:val="left" w:pos="11908"/>
+          <w:tab w:val="left" w:pos="12824"/>
+          <w:tab w:val="left" w:pos="13740"/>
+          <w:tab w:val="left" w:pos="14656"/>
+        </w:tabs>
+        <w:spacing w:before="645" w:after="0" w:line="240" w:lineRule="auto"/>
+        <w:rPr>
+          <w:rFonts w:ascii="Courier New" w:eastAsia="Times New Roman" w:hAnsi="Courier New" w:cs="Courier New"/>
+          <w:sz w:val="24"/>
+          <w:szCs w:val="24"/>
+          <w:lang w:val="en-US" w:bidi="hi-IN"/>
+        </w:rPr>
+      </w:pPr>
+      <w:proofErr w:type="spellStart"/>
+      <w:r>
+        <w:rPr>
+          <w:rFonts w:ascii="Courier New" w:eastAsia="Times New Roman" w:hAnsi="Courier New" w:cs="Courier New"/>
+          <w:sz w:val="24"/>
+          <w:szCs w:val="24"/>
+          <w:lang w:val="en-US" w:bidi="hi-IN"/>
+        </w:rPr>
+        <w:t>npm</w:t>
+      </w:r>
+      <w:proofErr w:type="spellEnd"/>
+      <w:r>
+        <w:rPr>
+          <w:rFonts w:ascii="Courier New" w:eastAsia="Times New Roman" w:hAnsi="Courier New" w:cs="Courier New"/>
+          <w:sz w:val="24"/>
+          <w:szCs w:val="24"/>
+          <w:lang w:val="en-US" w:bidi="hi-IN"/>
+        </w:rPr>
+        <w:t xml:space="preserve"> run dev</w:t>
+      </w:r>
+    </w:p>
+    <w:p>
+      <w:pPr>
+        <w:tabs>
+          <w:tab w:val="left" w:pos="916"/>
+          <w:tab w:val="left" w:pos="1832"/>
+          <w:tab w:val="left" w:pos="2748"/>
+          <w:tab w:val="left" w:pos="3664"/>
+          <w:tab w:val="left" w:pos="4580"/>
+          <w:tab w:val="left" w:pos="5496"/>
+          <w:tab w:val="left" w:pos="6412"/>
+          <w:tab w:val="left" w:pos="7328"/>
+          <w:tab w:val="left" w:pos="8244"/>
+          <w:tab w:val="left" w:pos="9160"/>
+          <w:tab w:val="left" w:pos="10076"/>
+          <w:tab w:val="left" w:pos="10992"/>
+          <w:tab w:val="left" w:pos="11908"/>
+          <w:tab w:val="left" w:pos="12824"/>
+          <w:tab w:val="left" w:pos="13740"/>
+          <w:tab w:val="left" w:pos="14656"/>
+        </w:tabs>
+        <w:spacing w:before="645" w:after="0" w:line="240" w:lineRule="auto"/>
+        <w:rPr>
+          <w:rFonts w:ascii="Courier New" w:eastAsia="Times New Roman" w:hAnsi="Courier New" w:cs="Courier New"/>
+          <w:sz w:val="24"/>
+          <w:szCs w:val="24"/>
+          <w:lang w:val="en-US" w:bidi="hi-IN"/>
+        </w:rPr>
+      </w:pPr>
+      <w:proofErr w:type="spellStart"/>
+      <w:r>
+        <w:rPr>
+          <w:rFonts w:ascii="Courier New" w:eastAsia="Times New Roman" w:hAnsi="Courier New" w:cs="Courier New"/>
+          <w:sz w:val="24"/>
+          <w:szCs w:val="24"/>
+          <w:lang w:val="en-US" w:bidi="hi-IN"/>
+        </w:rPr>
+        <w:t>cordova</w:t>
+      </w:r>
+      <w:proofErr w:type="spellEnd"/>
+      <w:r>
+        <w:rPr>
+          <w:rFonts w:ascii="Courier New" w:eastAsia="Times New Roman" w:hAnsi="Courier New" w:cs="Courier New"/>
+          <w:sz w:val="24"/>
+          <w:szCs w:val="24"/>
+          <w:lang w:val="en-US" w:bidi="hi-IN"/>
+        </w:rPr>
+        <w:t xml:space="preserve"> platform add android</w:t>
+      </w:r>
       <w:bookmarkStart w:id="0" w:name="_GoBack"/>
       <w:bookmarkEnd w:id="0"/>
+    </w:p>
+    <w:p>
+      <w:pPr>
+        <w:tabs>
+          <w:tab w:val="left" w:pos="916"/>
+          <w:tab w:val="left" w:pos="1832"/>
+          <w:tab w:val="left" w:pos="2748"/>
+          <w:tab w:val="left" w:pos="3664"/>
+          <w:tab w:val="left" w:pos="4580"/>
+          <w:tab w:val="left" w:pos="5496"/>
+          <w:tab w:val="left" w:pos="6412"/>
+          <w:tab w:val="left" w:pos="7328"/>
+          <w:tab w:val="left" w:pos="8244"/>
+          <w:tab w:val="left" w:pos="9160"/>
+          <w:tab w:val="left" w:pos="10076"/>
+          <w:tab w:val="left" w:pos="10992"/>
+          <w:tab w:val="left" w:pos="11908"/>
+          <w:tab w:val="left" w:pos="12824"/>
+          <w:tab w:val="left" w:pos="13740"/>
+          <w:tab w:val="left" w:pos="14656"/>
+        </w:tabs>
+        <w:spacing w:before="645" w:after="0" w:line="240" w:lineRule="auto"/>
+        <w:rPr>
+          <w:rFonts w:ascii="Courier New" w:eastAsia="Times New Roman" w:hAnsi="Courier New" w:cs="Courier New"/>
+          <w:sz w:val="24"/>
+          <w:szCs w:val="24"/>
+          <w:lang w:val="en-US" w:bidi="hi-IN"/>
+        </w:rPr>
+      </w:pPr>
+      <w:proofErr w:type="spellStart"/>
+      <w:r>
+        <w:rPr>
+          <w:rFonts w:ascii="Courier New" w:eastAsia="Times New Roman" w:hAnsi="Courier New" w:cs="Courier New"/>
+          <w:sz w:val="24"/>
+          <w:szCs w:val="24"/>
+          <w:lang w:val="en-US" w:bidi="hi-IN"/>
+        </w:rPr>
+        <w:t>cordova</w:t>
+      </w:r>
+      <w:proofErr w:type="spellEnd"/>
+      <w:r>
+        <w:rPr>
+          <w:rFonts w:ascii="Courier New" w:eastAsia="Times New Roman" w:hAnsi="Courier New" w:cs="Courier New"/>
+          <w:sz w:val="24"/>
+          <w:szCs w:val="24"/>
+          <w:lang w:val="en-US" w:bidi="hi-IN"/>
+        </w:rPr>
+        <w:t xml:space="preserve"> run android</w:t>
+      </w:r>
+    </w:p>
+    <w:p>
+      <w:pPr>
+        <w:rPr>
+          <w:lang w:val="en-US"/>
+        </w:rPr>
+      </w:pPr>
+    </w:p>
+    <w:p>
+      <w:pPr>
+        <w:rPr>
+          <w:lang w:val="en-US"/>
+        </w:rPr>
+      </w:pPr>
     </w:p>
     <w:sectPr>
       <w:pgSz w:w="11906" w:h="16838"/>
@@ -14,6 +1672,163 @@
     </w:sectPr>
   </w:body>
 </w:document>
+</file>
+
+<file path=word/numbering.xml><?xml version="1.0" encoding="utf-8"?>
+<w:numbering xmlns:wpc="http://schemas.microsoft.com/office/word/2010/wordprocessingCanvas" xmlns:cx="http://schemas.microsoft.com/office/drawing/2014/chartex" xmlns:cx1="http://schemas.microsoft.com/office/drawing/2015/9/8/chartex" xmlns:cx2="http://schemas.microsoft.com/office/drawing/2015/10/21/chartex" xmlns:cx3="http://schemas.microsoft.com/office/drawing/2016/5/9/chartex" xmlns:cx4="http://schemas.microsoft.com/office/drawing/2016/5/10/chartex" xmlns:cx5="http://schemas.microsoft.com/office/drawing/2016/5/11/chartex" xmlns:cx6="http://schemas.microsoft.com/office/drawing/2016/5/12/chartex" xmlns:cx7="http://schemas.microsoft.com/office/drawing/2016/5/13/chartex" xmlns:cx8="http://schemas.microsoft.com/office/drawing/2016/5/14/chartex" xmlns:mc="http://schemas.openxmlformats.org/markup-compatibility/2006" xmlns:aink="http://schemas.microsoft.com/office/drawing/2016/ink" xmlns:am3d="http://schemas.microsoft.com/office/drawing/2017/model3d" xmlns:o="urn:schemas-microsoft-com:office:office" xmlns:r="http://schemas.openxmlformats.org/officeDocument/2006/relationships" xmlns:m="http://schemas.openxmlformats.org/officeDocument/2006/math" xmlns:v="urn:schemas-microsoft-com:vml" xmlns:wp14="http://schemas.microsoft.com/office/word/2010/wordprocessingDrawing" xmlns:wp="http://schemas.openxmlformats.org/drawingml/2006/wordprocessingDrawing" xmlns:w10="urn:schemas-microsoft-com:office:word" xmlns:w="http://schemas.openxmlformats.org/wordprocessingml/2006/main" xmlns:w14="http://schemas.microsoft.com/office/word/2010/wordml" xmlns:w15="http://schemas.microsoft.com/office/word/2012/wordml" xmlns:w16cid="http://schemas.microsoft.com/office/word/2016/wordml/cid" xmlns:w16se="http://schemas.microsoft.com/office/word/2015/wordml/symex" xmlns:wpg="http://schemas.microsoft.com/office/word/2010/wordprocessingGroup" xmlns:wpi="http://schemas.microsoft.com/office/word/2010/wordprocessingInk" xmlns:wne="http://schemas.microsoft.com/office/word/2006/wordml" xmlns:wps="http://schemas.microsoft.com/office/word/2010/wordprocessingShape" mc:Ignorable="w14 w15 w16se w16cid wp14">
+  <w:abstractNum w:abstractNumId="0" w15:restartNumberingAfterBreak="0">
+    <w:nsid w:val="76CE7C35"/>
+    <w:multiLevelType w:val="multilevel"/>
+    <w:tmpl w:val="886C2070"/>
+    <w:lvl w:ilvl="0">
+      <w:start w:val="1"/>
+      <w:numFmt w:val="bullet"/>
+      <w:lvlText w:val=""/>
+      <w:lvlJc w:val="left"/>
+      <w:pPr>
+        <w:tabs>
+          <w:tab w:val="num" w:pos="720"/>
+        </w:tabs>
+        <w:ind w:left="720" w:hanging="360"/>
+      </w:pPr>
+      <w:rPr>
+        <w:rFonts w:ascii="Symbol" w:hAnsi="Symbol" w:hint="default"/>
+        <w:sz w:val="20"/>
+      </w:rPr>
+    </w:lvl>
+    <w:lvl w:ilvl="1" w:tentative="1">
+      <w:start w:val="1"/>
+      <w:numFmt w:val="bullet"/>
+      <w:lvlText w:val="o"/>
+      <w:lvlJc w:val="left"/>
+      <w:pPr>
+        <w:tabs>
+          <w:tab w:val="num" w:pos="1440"/>
+        </w:tabs>
+        <w:ind w:left="1440" w:hanging="360"/>
+      </w:pPr>
+      <w:rPr>
+        <w:rFonts w:ascii="Courier New" w:hAnsi="Courier New" w:hint="default"/>
+        <w:sz w:val="20"/>
+      </w:rPr>
+    </w:lvl>
+    <w:lvl w:ilvl="2" w:tentative="1">
+      <w:start w:val="1"/>
+      <w:numFmt w:val="bullet"/>
+      <w:lvlText w:val=""/>
+      <w:lvlJc w:val="left"/>
+      <w:pPr>
+        <w:tabs>
+          <w:tab w:val="num" w:pos="2160"/>
+        </w:tabs>
+        <w:ind w:left="2160" w:hanging="360"/>
+      </w:pPr>
+      <w:rPr>
+        <w:rFonts w:ascii="Wingdings" w:hAnsi="Wingdings" w:hint="default"/>
+        <w:sz w:val="20"/>
+      </w:rPr>
+    </w:lvl>
+    <w:lvl w:ilvl="3" w:tentative="1">
+      <w:start w:val="1"/>
+      <w:numFmt w:val="bullet"/>
+      <w:lvlText w:val=""/>
+      <w:lvlJc w:val="left"/>
+      <w:pPr>
+        <w:tabs>
+          <w:tab w:val="num" w:pos="2880"/>
+        </w:tabs>
+        <w:ind w:left="2880" w:hanging="360"/>
+      </w:pPr>
+      <w:rPr>
+        <w:rFonts w:ascii="Wingdings" w:hAnsi="Wingdings" w:hint="default"/>
+        <w:sz w:val="20"/>
+      </w:rPr>
+    </w:lvl>
+    <w:lvl w:ilvl="4" w:tentative="1">
+      <w:start w:val="1"/>
+      <w:numFmt w:val="bullet"/>
+      <w:lvlText w:val=""/>
+      <w:lvlJc w:val="left"/>
+      <w:pPr>
+        <w:tabs>
+          <w:tab w:val="num" w:pos="3600"/>
+        </w:tabs>
+        <w:ind w:left="3600" w:hanging="360"/>
+      </w:pPr>
+      <w:rPr>
+        <w:rFonts w:ascii="Wingdings" w:hAnsi="Wingdings" w:hint="default"/>
+        <w:sz w:val="20"/>
+      </w:rPr>
+    </w:lvl>
+    <w:lvl w:ilvl="5" w:tentative="1">
+      <w:start w:val="1"/>
+      <w:numFmt w:val="bullet"/>
+      <w:lvlText w:val=""/>
+      <w:lvlJc w:val="left"/>
+      <w:pPr>
+        <w:tabs>
+          <w:tab w:val="num" w:pos="4320"/>
+        </w:tabs>
+        <w:ind w:left="4320" w:hanging="360"/>
+      </w:pPr>
+      <w:rPr>
+        <w:rFonts w:ascii="Wingdings" w:hAnsi="Wingdings" w:hint="default"/>
+        <w:sz w:val="20"/>
+      </w:rPr>
+    </w:lvl>
+    <w:lvl w:ilvl="6" w:tentative="1">
+      <w:start w:val="1"/>
+      <w:numFmt w:val="bullet"/>
+      <w:lvlText w:val=""/>
+      <w:lvlJc w:val="left"/>
+      <w:pPr>
+        <w:tabs>
+          <w:tab w:val="num" w:pos="5040"/>
+        </w:tabs>
+        <w:ind w:left="5040" w:hanging="360"/>
+      </w:pPr>
+      <w:rPr>
+        <w:rFonts w:ascii="Wingdings" w:hAnsi="Wingdings" w:hint="default"/>
+        <w:sz w:val="20"/>
+      </w:rPr>
+    </w:lvl>
+    <w:lvl w:ilvl="7" w:tentative="1">
+      <w:start w:val="1"/>
+      <w:numFmt w:val="bullet"/>
+      <w:lvlText w:val=""/>
+      <w:lvlJc w:val="left"/>
+      <w:pPr>
+        <w:tabs>
+          <w:tab w:val="num" w:pos="5760"/>
+        </w:tabs>
+        <w:ind w:left="5760" w:hanging="360"/>
+      </w:pPr>
+      <w:rPr>
+        <w:rFonts w:ascii="Wingdings" w:hAnsi="Wingdings" w:hint="default"/>
+        <w:sz w:val="20"/>
+      </w:rPr>
+    </w:lvl>
+    <w:lvl w:ilvl="8" w:tentative="1">
+      <w:start w:val="1"/>
+      <w:numFmt w:val="bullet"/>
+      <w:lvlText w:val=""/>
+      <w:lvlJc w:val="left"/>
+      <w:pPr>
+        <w:tabs>
+          <w:tab w:val="num" w:pos="6480"/>
+        </w:tabs>
+        <w:ind w:left="6480" w:hanging="360"/>
+      </w:pPr>
+      <w:rPr>
+        <w:rFonts w:ascii="Wingdings" w:hAnsi="Wingdings" w:hint="default"/>
+        <w:sz w:val="20"/>
+      </w:rPr>
+    </w:lvl>
+  </w:abstractNum>
+  <w:num w:numId="1">
+    <w:abstractNumId w:val="0"/>
+  </w:num>
+</w:numbering>
 </file>
 
 <file path=word/styles.xml><?xml version="1.0" encoding="utf-8"?>
@@ -441,6 +2256,106 @@
     <w:semiHidden/>
     <w:unhideWhenUsed/>
   </w:style>
+  <w:style w:type="character" w:styleId="Hyperlink">
+    <w:name w:val="Hyperlink"/>
+    <w:basedOn w:val="DefaultParagraphFont"/>
+    <w:uiPriority w:val="99"/>
+    <w:unhideWhenUsed/>
+    <w:rsid w:val="007D7475"/>
+    <w:rPr>
+      <w:color w:val="0563C1" w:themeColor="hyperlink"/>
+      <w:u w:val="single"/>
+    </w:rPr>
+  </w:style>
+  <w:style w:type="character" w:styleId="UnresolvedMention">
+    <w:name w:val="Unresolved Mention"/>
+    <w:basedOn w:val="DefaultParagraphFont"/>
+    <w:uiPriority w:val="99"/>
+    <w:semiHidden/>
+    <w:unhideWhenUsed/>
+    <w:rsid w:val="007D7475"/>
+    <w:rPr>
+      <w:color w:val="605E5C"/>
+      <w:shd w:val="clear" w:color="auto" w:fill="E1DFDD"/>
+    </w:rPr>
+  </w:style>
+  <w:style w:type="paragraph" w:customStyle="1" w:styleId="graf">
+    <w:name w:val="graf"/>
+    <w:basedOn w:val="Normal"/>
+    <w:rsid w:val="007D7475"/>
+    <w:pPr>
+      <w:spacing w:before="100" w:beforeAutospacing="1" w:after="100" w:afterAutospacing="1" w:line="240" w:lineRule="auto"/>
+    </w:pPr>
+    <w:rPr>
+      <w:rFonts w:ascii="Times New Roman" w:eastAsia="Times New Roman" w:hAnsi="Times New Roman" w:cs="Times New Roman"/>
+      <w:sz w:val="24"/>
+      <w:szCs w:val="24"/>
+      <w:lang w:val="en-US" w:bidi="hi-IN"/>
+    </w:rPr>
+  </w:style>
+  <w:style w:type="paragraph" w:styleId="HTMLPreformatted">
+    <w:name w:val="HTML Preformatted"/>
+    <w:basedOn w:val="Normal"/>
+    <w:link w:val="HTMLPreformattedChar"/>
+    <w:uiPriority w:val="99"/>
+    <w:semiHidden/>
+    <w:unhideWhenUsed/>
+    <w:rsid w:val="007D7475"/>
+    <w:pPr>
+      <w:tabs>
+        <w:tab w:val="left" w:pos="916"/>
+        <w:tab w:val="left" w:pos="1832"/>
+        <w:tab w:val="left" w:pos="2748"/>
+        <w:tab w:val="left" w:pos="3664"/>
+        <w:tab w:val="left" w:pos="4580"/>
+        <w:tab w:val="left" w:pos="5496"/>
+        <w:tab w:val="left" w:pos="6412"/>
+        <w:tab w:val="left" w:pos="7328"/>
+        <w:tab w:val="left" w:pos="8244"/>
+        <w:tab w:val="left" w:pos="9160"/>
+        <w:tab w:val="left" w:pos="10076"/>
+        <w:tab w:val="left" w:pos="10992"/>
+        <w:tab w:val="left" w:pos="11908"/>
+        <w:tab w:val="left" w:pos="12824"/>
+        <w:tab w:val="left" w:pos="13740"/>
+        <w:tab w:val="left" w:pos="14656"/>
+      </w:tabs>
+      <w:spacing w:after="0" w:line="240" w:lineRule="auto"/>
+    </w:pPr>
+    <w:rPr>
+      <w:rFonts w:ascii="Courier New" w:eastAsia="Times New Roman" w:hAnsi="Courier New" w:cs="Courier New"/>
+      <w:sz w:val="20"/>
+      <w:szCs w:val="20"/>
+      <w:lang w:val="en-US" w:bidi="hi-IN"/>
+    </w:rPr>
+  </w:style>
+  <w:style w:type="character" w:customStyle="1" w:styleId="HTMLPreformattedChar">
+    <w:name w:val="HTML Preformatted Char"/>
+    <w:basedOn w:val="DefaultParagraphFont"/>
+    <w:link w:val="HTMLPreformatted"/>
+    <w:uiPriority w:val="99"/>
+    <w:semiHidden/>
+    <w:rsid w:val="007D7475"/>
+    <w:rPr>
+      <w:rFonts w:ascii="Courier New" w:eastAsia="Times New Roman" w:hAnsi="Courier New" w:cs="Courier New"/>
+      <w:sz w:val="20"/>
+      <w:szCs w:val="20"/>
+      <w:lang w:val="en-US" w:bidi="hi-IN"/>
+    </w:rPr>
+  </w:style>
+  <w:style w:type="character" w:styleId="HTMLCode">
+    <w:name w:val="HTML Code"/>
+    <w:basedOn w:val="DefaultParagraphFont"/>
+    <w:uiPriority w:val="99"/>
+    <w:semiHidden/>
+    <w:unhideWhenUsed/>
+    <w:rsid w:val="007D7475"/>
+    <w:rPr>
+      <w:rFonts w:ascii="Courier New" w:eastAsia="Times New Roman" w:hAnsi="Courier New" w:cs="Courier New"/>
+      <w:sz w:val="20"/>
+      <w:szCs w:val="20"/>
+    </w:rPr>
+  </w:style>
 </w:styles>
 </file>
 

</xml_diff>